<commit_message>
updated resume with github link
</commit_message>
<xml_diff>
--- a/Sochenda Sopann Web Dev Resume.docx
+++ b/Sochenda Sopann Web Dev Resume.docx
@@ -333,11 +333,10 @@
     </w:p>
     <w:p>
       <w:pPr>
-        <w:spacing w:after="100" w:afterAutospacing="1" w:line="240" w:lineRule="auto"/>
-        <w:rPr>
-          <w:rFonts w:ascii="Calibri" w:hAnsi="Calibri" w:cs="Arial"/>
-          <w:sz w:val="28"/>
-          <w:szCs w:val="28"/>
+        <w:spacing w:after="0" w:line="240" w:lineRule="auto"/>
+        <w:rPr>
+          <w:rStyle w:val="Hyperlink"/>
+          <w:rFonts w:ascii="Calibri" w:hAnsi="Calibri"/>
         </w:rPr>
       </w:pPr>
       <w:r>
@@ -351,8 +350,45 @@
           <w:rPr>
             <w:rStyle w:val="Hyperlink"/>
             <w:rFonts w:ascii="Calibri" w:hAnsi="Calibri"/>
+            <w:u w:val="none"/>
           </w:rPr>
           <w:t>dallinium.github.io/Portfolio</w:t>
+        </w:r>
+      </w:hyperlink>
+    </w:p>
+    <w:p>
+      <w:pPr>
+        <w:spacing w:after="0"/>
+        <w:rPr>
+          <w:rFonts w:ascii="Calibri" w:hAnsi="Calibri"/>
+          <w:color w:val="0000FF" w:themeColor="hyperlink"/>
+        </w:rPr>
+      </w:pPr>
+      <w:r>
+        <w:rPr>
+          <w:rStyle w:val="Hyperlink"/>
+          <w:rFonts w:ascii="Calibri" w:hAnsi="Calibri"/>
+          <w:color w:val="auto"/>
+          <w:u w:val="none"/>
+        </w:rPr>
+        <w:t>Github:</w:t>
+      </w:r>
+      <w:r>
+        <w:rPr>
+          <w:rStyle w:val="Hyperlink"/>
+          <w:rFonts w:ascii="Calibri" w:hAnsi="Calibri"/>
+          <w:u w:val="none"/>
+        </w:rPr>
+        <w:t xml:space="preserve"> </w:t>
+      </w:r>
+      <w:hyperlink r:id="rId8" w:history="1">
+        <w:r>
+          <w:rPr>
+            <w:rStyle w:val="Hyperlink"/>
+            <w:rFonts w:ascii="Calibri" w:hAnsi="Calibri"/>
+            <w:u w:val="none"/>
+          </w:rPr>
+          <w:t>github.com/dallinium</w:t>
         </w:r>
       </w:hyperlink>
     </w:p>
@@ -494,7 +530,15 @@
         <w:rPr>
           <w:rFonts w:ascii="Calibri" w:hAnsi="Calibri" w:cs="Arial"/>
         </w:rPr>
-        <w:t>To start a career as a front-end web developer utilizing my skills in CSS, HTML, and JavaScript. I have several years in marketing working on the user side on websites and social media, which will help me design code not only to be work well</w:t>
+        <w:t>To start a career as a front-end web developer u</w:t>
+      </w:r>
+      <w:bookmarkStart w:id="0" w:name="_GoBack"/>
+      <w:bookmarkEnd w:id="0"/>
+      <w:r>
+        <w:rPr>
+          <w:rFonts w:ascii="Calibri" w:hAnsi="Calibri" w:cs="Arial"/>
+        </w:rPr>
+        <w:t>tilizing my skills in CSS, HTML, and JavaScript. I have several years in marketing working on the user side on websites and social media, which will help me design code not only to be work well</w:t>
       </w:r>
       <w:r>
         <w:rPr>
@@ -941,8 +985,6 @@
         </w:rPr>
         <w:tab/>
       </w:r>
-      <w:bookmarkStart w:id="0" w:name="_GoBack"/>
-      <w:bookmarkEnd w:id="0"/>
       <w:r>
         <w:rPr>
           <w:rFonts w:ascii="Calibri" w:hAnsi="Calibri" w:cs="Arial"/>
@@ -5008,6 +5050,7 @@
   <w:style w:type="character" w:default="1" w:styleId="DefaultParagraphFont">
     <w:name w:val="Default Paragraph Font"/>
     <w:uiPriority w:val="1"/>
+    <w:semiHidden/>
     <w:unhideWhenUsed/>
   </w:style>
   <w:style w:type="table" w:default="1" w:styleId="TableNormal">
@@ -5306,6 +5349,7 @@
   <w:style w:type="character" w:default="1" w:styleId="DefaultParagraphFont">
     <w:name w:val="Default Paragraph Font"/>
     <w:uiPriority w:val="1"/>
+    <w:semiHidden/>
     <w:unhideWhenUsed/>
   </w:style>
   <w:style w:type="table" w:default="1" w:styleId="TableNormal">
@@ -5731,7 +5775,7 @@
 </file>
 
 <file path=customXml/itemProps1.xml><?xml version="1.0" encoding="utf-8"?>
-<ds:datastoreItem xmlns:ds="http://schemas.openxmlformats.org/officeDocument/2006/customXml" ds:itemID="{CA724A71-84B8-7548-956E-5C187EED1D78}">
+<ds:datastoreItem xmlns:ds="http://schemas.openxmlformats.org/officeDocument/2006/customXml" ds:itemID="{24340700-FCAC-DC4A-B581-0CBC5ADCC563}">
   <ds:schemaRefs>
     <ds:schemaRef ds:uri="http://schemas.openxmlformats.org/officeDocument/2006/bibliography"/>
   </ds:schemaRefs>

</xml_diff>